<commit_message>
Update Prows, Kyla - Final Proj Paper.docx
</commit_message>
<xml_diff>
--- a/Prows, Kyla - Final Proj Paper.docx
+++ b/Prows, Kyla - Final Proj Paper.docx
@@ -637,6 +637,25 @@
         </w:rPr>
         <w:t>In this iteration, I wanted the y-axis to show the average percent of total bill that was tipped.  I wanted my x-axis to show groupings of attributes and then have a tooltip on hover show up to provide even more information.  To me, this would provide a large amount of information at quick glance, but then allow for a deeper dive if the viewer wanted to interact more with the data.</w:t>
       </w:r>
+      <w:r>
+        <w:rPr>
+          <w:rFonts w:ascii="Times New Roman" w:hAnsi="Times New Roman" w:cs="Times New Roman"/>
+          <w:sz w:val="24"/>
+          <w:szCs w:val="24"/>
+        </w:rPr>
+        <w:t xml:space="preserve">  I opted not to include the size of the party and if the tipper was a smoker or not because I didn’t feel like these data points added much value in being able to offer meal specials at specific times to increase tip revenue.</w:t>
+      </w:r>
+    </w:p>
+    <w:p>
+      <w:pPr>
+        <w:spacing w:line="480" w:lineRule="auto"/>
+        <w:ind w:firstLine="720"/>
+        <w:rPr>
+          <w:rFonts w:ascii="Times New Roman" w:hAnsi="Times New Roman" w:cs="Times New Roman"/>
+          <w:sz w:val="24"/>
+          <w:szCs w:val="24"/>
+        </w:rPr>
+      </w:pPr>
     </w:p>
     <w:p>
       <w:pPr>
@@ -655,6 +674,7 @@
           <w:sz w:val="24"/>
           <w:szCs w:val="24"/>
         </w:rPr>
+        <w:lastRenderedPageBreak/>
         <w:t>Design Choices</w:t>
       </w:r>
     </w:p>
@@ -691,7 +711,6 @@
           <w:sz w:val="24"/>
           <w:szCs w:val="24"/>
         </w:rPr>
-        <w:lastRenderedPageBreak/>
         <w:t>information</w:t>
       </w:r>
       <w:proofErr w:type="gramEnd"/>

</xml_diff>